<commit_message>
Max and min Date for Observation date (suggested by : Berit)
</commit_message>
<xml_diff>
--- a/document/user_comments/berit/VIPS app feedback from Berit.docx
+++ b/document/user_comments/berit/VIPS app feedback from Berit.docx
@@ -249,6 +249,20 @@
           <w:lang w:val="en-US"/>
         </w:rPr>
         <w:t xml:space="preserve">Can we block out future dates (and maybe also past years)? Now the system will accept dates in the future and past. I’ve tested with 2022 and 2016. </w:t>
+      </w:r>
+      <w:r>
+        <w:rPr>
+          <w:color w:val="C9211E"/>
+          <w:lang w:val="en-US"/>
+        </w:rPr>
+        <w:t xml:space="preserve">– </w:t>
+      </w:r>
+      <w:r>
+        <w:rPr>
+          <w:color w:val="C9211E"/>
+          <w:lang w:val="en-US"/>
+        </w:rPr>
+        <w:t>Done</w:t>
       </w:r>
     </w:p>
     <w:p>

</xml_diff>

<commit_message>
Default  Date (today's date) for Observation date (suggested by : Berit)
</commit_message>
<xml_diff>
--- a/document/user_comments/berit/VIPS app feedback from Berit.docx
+++ b/document/user_comments/berit/VIPS app feedback from Berit.docx
@@ -231,6 +231,20 @@
           <w:lang w:val="en-US"/>
         </w:rPr>
         <w:t>Would prefer to see today’s date as default, and only open calendar if I want to change observation date</w:t>
+      </w:r>
+      <w:r>
+        <w:rPr>
+          <w:color w:val="C9211E"/>
+          <w:lang w:val="en-US"/>
+        </w:rPr>
+        <w:t xml:space="preserve"> – </w:t>
+      </w:r>
+      <w:r>
+        <w:rPr>
+          <w:color w:val="C9211E"/>
+          <w:lang w:val="en-US"/>
+        </w:rPr>
+        <w:t>Done</w:t>
       </w:r>
     </w:p>
     <w:p>

</xml_diff>

<commit_message>
Search options at Places list. (suggested by : Berit)
</commit_message>
<xml_diff>
--- a/document/user_comments/berit/VIPS app feedback from Berit.docx
+++ b/document/user_comments/berit/VIPS app feedback from Berit.docx
@@ -187,14 +187,7 @@
           <w:color w:val="C9211E"/>
           <w:lang w:val="en-US"/>
         </w:rPr>
-        <w:t xml:space="preserve">– </w:t>
-      </w:r>
-      <w:r>
-        <w:rPr>
-          <w:color w:val="C9211E"/>
-          <w:lang w:val="en-US"/>
-        </w:rPr>
-        <w:t>Done</w:t>
+        <w:t>– Done</w:t>
       </w:r>
     </w:p>
     <w:p>
@@ -237,14 +230,7 @@
           <w:color w:val="C9211E"/>
           <w:lang w:val="en-US"/>
         </w:rPr>
-        <w:t xml:space="preserve"> – </w:t>
-      </w:r>
-      <w:r>
-        <w:rPr>
-          <w:color w:val="C9211E"/>
-          <w:lang w:val="en-US"/>
-        </w:rPr>
-        <w:t>Done</w:t>
+        <w:t xml:space="preserve"> – Done</w:t>
       </w:r>
     </w:p>
     <w:p>
@@ -269,14 +255,7 @@
           <w:color w:val="C9211E"/>
           <w:lang w:val="en-US"/>
         </w:rPr>
-        <w:t xml:space="preserve">– </w:t>
-      </w:r>
-      <w:r>
-        <w:rPr>
-          <w:color w:val="C9211E"/>
-          <w:lang w:val="en-US"/>
-        </w:rPr>
-        <w:t>Done</w:t>
+        <w:t>– Done</w:t>
       </w:r>
     </w:p>
     <w:p>
@@ -403,6 +382,21 @@
           <w:lang w:val="en-US"/>
         </w:rPr>
         <w:t xml:space="preserve">Confusing when you can only navigate through a very long list of names and not see geolocation before selecting a name from the list. Only option is to scroll the list from top to bottom. No possibility for search in the list or in the map? </w:t>
+        <w:br/>
+      </w:r>
+      <w:r>
+        <w:rPr>
+          <w:color w:val="C9211E"/>
+          <w:lang w:val="en-US"/>
+        </w:rPr>
+        <w:t xml:space="preserve">– </w:t>
+      </w:r>
+      <w:r>
+        <w:rPr>
+          <w:color w:val="C9211E"/>
+          <w:lang w:val="en-US"/>
+        </w:rPr>
+        <w:t>Done</w:t>
       </w:r>
     </w:p>
     <w:p>
@@ -986,7 +980,6 @@
     <w:rPrDefault>
       <w:rPr>
         <w:rFonts w:ascii="Calibri" w:hAnsi="Calibri" w:eastAsia="Calibri" w:cs="" w:asciiTheme="minorHAnsi" w:cstheme="minorBidi" w:eastAsiaTheme="minorHAnsi" w:hAnsiTheme="minorHAnsi"/>
-        <w:sz w:val="22"/>
         <w:szCs w:val="22"/>
         <w:lang w:val="nb-NO" w:eastAsia="en-US" w:bidi="ar-SA"/>
       </w:rPr>
@@ -1377,6 +1370,7 @@
     <w:qFormat/>
     <w:pPr>
       <w:widowControl/>
+      <w:suppressAutoHyphens w:val="true"/>
       <w:bidi w:val="0"/>
       <w:spacing w:lineRule="auto" w:line="259" w:before="0" w:after="160"/>
       <w:jc w:val="left"/>

</xml_diff>